<commit_message>
move some files for Spring syllabus
</commit_message>
<xml_diff>
--- a/Data_Mining_for_Business_Spr_2021_Syllabus.docx
+++ b/Data_Mining_for_Business_Spr_2021_Syllabus.docx
@@ -2913,7 +2913,13 @@
       </w:r>
       <w:proofErr w:type="gramEnd"/>
       <w:r>
-        <w:t xml:space="preserve"> a graduate writing paper needs to demonstrate nuanced sophistication of the ethical considerations presented along with appropriate counter arguments using a philosophical paradigm not opinion.  Graduate students must complete all 4 case studies while undergraduate credit students are assigned 3.  </w:t>
+        <w:t xml:space="preserve"> a graduate writing paper needs to demonstrate nuanced sophistication of the ethical considerations presented along with appropriate counter arguments using a philosophical paradigm not opinion.  Graduate students must complete all </w:t>
+      </w:r>
+      <w:r>
+        <w:t>3</w:t>
+      </w:r>
+      <w:r>
+        <w:t xml:space="preserve"> case studies while undergraduate credit students are assigned 3.  </w:t>
       </w:r>
     </w:p>
     <w:p>

</xml_diff>